<commit_message>
Update sheet query range
</commit_message>
<xml_diff>
--- a/template.docx
+++ b/template.docx
@@ -83,6 +83,21 @@
         <w:pStyle w:val="Closing"/>
       </w:pPr>
       <w:r>
+        <w:t>xTestWordx</w:t>
+      </w:r>
+      <w:bookmarkStart w:id="0" w:name="_GoBack"/>
+      <w:bookmarkEnd w:id="0"/>
+    </w:p>
+    <w:p>
+      <w:pPr>
+        <w:pStyle w:val="Closing"/>
+      </w:pPr>
+    </w:p>
+    <w:p>
+      <w:pPr>
+        <w:pStyle w:val="Closing"/>
+      </w:pPr>
+      <w:r>
         <w:t>Sincerely,</w:t>
       </w:r>
     </w:p>
@@ -93,8 +108,6 @@
       <w:r>
         <w:t>John Doe</w:t>
       </w:r>
-      <w:bookmarkStart w:id="0" w:name="_GoBack"/>
-      <w:bookmarkEnd w:id="0"/>
     </w:p>
     <w:p/>
     <w:p>
@@ -2469,14 +2482,14 @@
     <w:charset w:val="00"/>
     <w:family w:val="roman"/>
     <w:pitch w:val="variable"/>
-    <w:sig w:usb0="E0002AFF" w:usb1="C0007843" w:usb2="00000009" w:usb3="00000000" w:csb0="000001FF" w:csb1="00000000"/>
+    <w:sig w:usb0="E0002EFF" w:usb1="C000785B" w:usb2="00000009" w:usb3="00000000" w:csb0="000001FF" w:csb1="00000000"/>
   </w:font>
   <w:font w:name="Calibri">
     <w:panose1 w:val="020F0502020204030204"/>
     <w:charset w:val="00"/>
     <w:family w:val="swiss"/>
     <w:pitch w:val="variable"/>
-    <w:sig w:usb0="E0002AFF" w:usb1="4000ACFF" w:usb2="00000001" w:usb3="00000000" w:csb0="000001FF" w:csb1="00000000"/>
+    <w:sig w:usb0="E0002AFF" w:usb1="C000247B" w:usb2="00000009" w:usb3="00000000" w:csb0="000001FF" w:csb1="00000000"/>
   </w:font>
   <w:font w:name="Courier New">
     <w:panose1 w:val="02070309020205020404"/>
@@ -2513,7 +2526,7 @@
     <w:charset w:val="00"/>
     <w:family w:val="swiss"/>
     <w:pitch w:val="variable"/>
-    <w:sig w:usb0="A0002AEF" w:usb1="4000207B" w:usb2="00000000" w:usb3="00000000" w:csb0="000001FF" w:csb1="00000000"/>
+    <w:sig w:usb0="E0002AFF" w:usb1="C000247B" w:usb2="00000009" w:usb3="00000000" w:csb0="000001FF" w:csb1="00000000"/>
   </w:font>
 </w:fonts>
 </file>
@@ -2664,6 +2677,7 @@
     <w:rsid w:val="006309CD"/>
     <w:rsid w:val="006A2460"/>
     <w:rsid w:val="006A62B9"/>
+    <w:rsid w:val="00C13F94"/>
   </w:rsids>
   <m:mathPr>
     <m:mathFont m:val="Cambria Math"/>
@@ -3443,7 +3457,7 @@
 </file>
 
 <file path=customXml/itemProps3.xml><?xml version="1.0" encoding="utf-8"?>
-<ds:datastoreItem xmlns:ds="http://schemas.openxmlformats.org/officeDocument/2006/customXml" ds:itemID="{4C3BEA11-23C8-4856-B132-10A8DCF272BE}">
+<ds:datastoreItem xmlns:ds="http://schemas.openxmlformats.org/officeDocument/2006/customXml" ds:itemID="{3B736572-9093-43D7-A91E-AD0C7554A38D}">
   <ds:schemaRefs>
     <ds:schemaRef ds:uri="http://schemas.openxmlformats.org/officeDocument/2006/bibliography"/>
   </ds:schemaRefs>

</xml_diff>

<commit_message>
Improved to specify source and template files
Script now allows user to specify the source and template files. The readme.md is also update to reflect these features.
</commit_message>
<xml_diff>
--- a/template.docx
+++ b/template.docx
@@ -84,6 +84,14 @@
       </w:pPr>
       <w:r>
         <w:t>xTestWordx</w:t>
+      </w:r>
+    </w:p>
+    <w:p>
+      <w:pPr>
+        <w:pStyle w:val="Closing"/>
+      </w:pPr>
+      <w:r>
+        <w:t>xTestWord2x</w:t>
       </w:r>
       <w:bookmarkStart w:id="0" w:name="_GoBack"/>
       <w:bookmarkEnd w:id="0"/>
@@ -2673,11 +2681,13 @@
   <w:rsids>
     <w:rsidRoot w:val="006A2460"/>
     <w:rsid w:val="00076AA1"/>
+    <w:rsid w:val="002201AA"/>
     <w:rsid w:val="005477B6"/>
     <w:rsid w:val="006309CD"/>
     <w:rsid w:val="006A2460"/>
     <w:rsid w:val="006A62B9"/>
     <w:rsid w:val="00C13F94"/>
+    <w:rsid w:val="00FB3839"/>
   </w:rsids>
   <m:mathPr>
     <m:mathFont m:val="Cambria Math"/>
@@ -3457,7 +3467,7 @@
 </file>
 
 <file path=customXml/itemProps3.xml><?xml version="1.0" encoding="utf-8"?>
-<ds:datastoreItem xmlns:ds="http://schemas.openxmlformats.org/officeDocument/2006/customXml" ds:itemID="{3B736572-9093-43D7-A91E-AD0C7554A38D}">
+<ds:datastoreItem xmlns:ds="http://schemas.openxmlformats.org/officeDocument/2006/customXml" ds:itemID="{847502A7-B677-4F68-B456-870E06230B91}">
   <ds:schemaRefs>
     <ds:schemaRef ds:uri="http://schemas.openxmlformats.org/officeDocument/2006/bibliography"/>
   </ds:schemaRefs>

</xml_diff>